<commit_message>
Templating Print Out 90%
</commit_message>
<xml_diff>
--- a/TemplateCetak2.docx
+++ b/TemplateCetak2.docx
@@ -55,8 +55,6 @@
                 <w:color w:val="000000"/>
               </w:rPr>
             </w:pPr>
-            <w:bookmarkStart w:id="0" w:name="_GoBack"/>
-            <w:bookmarkEnd w:id="0"/>
           </w:p>
           <w:tbl>
             <w:tblPr>
@@ -100,8 +98,8 @@
                       <w:szCs w:val="20"/>
                     </w:rPr>
                   </w:pPr>
-                  <w:bookmarkStart w:id="1" w:name="RANGE!A1:M32"/>
-                  <w:bookmarkEnd w:id="1"/>
+                  <w:bookmarkStart w:id="0" w:name="RANGE!A1:M32"/>
+                  <w:bookmarkEnd w:id="0"/>
                 </w:p>
               </w:tc>
             </w:tr>
@@ -518,7 +516,7 @@
                 <w:color w:val="000000"/>
               </w:rPr>
               <w:drawing>
-                <wp:anchor distT="0" distB="0" distL="114300" distR="114300" simplePos="0" relativeHeight="251659264" behindDoc="0" locked="0" layoutInCell="1" allowOverlap="1" wp14:anchorId="6CB9D4A9" wp14:editId="30204278">
+                <wp:anchor distT="0" distB="0" distL="114300" distR="114300" simplePos="0" relativeHeight="251659264" behindDoc="0" locked="0" layoutInCell="1" allowOverlap="1" wp14:anchorId="5FCBFA16" wp14:editId="2F461176">
                   <wp:simplePos x="0" y="0"/>
                   <wp:positionH relativeFrom="column">
                     <wp:posOffset>4445</wp:posOffset>
@@ -4282,10 +4280,18 @@
             </w:r>
             <w:r>
               <w:rPr>
-                <w:rFonts w:ascii="Calibri" w:eastAsia="Times New Roman" w:hAnsi="Calibri" w:cs="Calibri"/>
-                <w:color w:val="000000"/>
-              </w:rPr>
-              <w:t> </w:t>
+                <w:b/>
+                <w:color w:val="FFFFFF" w:themeColor="background1"/>
+              </w:rPr>
+              <w:t>.</w:t>
+            </w:r>
+            <w:r>
+              <w:rPr>
+                <w:rFonts w:ascii="Calibri" w:eastAsia="Times New Roman" w:hAnsi="Calibri" w:cs="Calibri"/>
+                <w:b/>
+                <w:color w:val="000000"/>
+              </w:rPr>
+              <w:t>${SAT}</w:t>
             </w:r>
           </w:p>
         </w:tc>
@@ -4456,13 +4462,8 @@
                 <w:color w:val="000000"/>
               </w:rPr>
             </w:pPr>
-            <w:r>
-              <w:rPr>
-                <w:rFonts w:ascii="Calibri" w:eastAsia="Times New Roman" w:hAnsi="Calibri" w:cs="Calibri"/>
-                <w:color w:val="000000"/>
-              </w:rPr>
-              <w:t> </w:t>
-            </w:r>
+            <w:bookmarkStart w:id="1" w:name="_GoBack"/>
+            <w:bookmarkEnd w:id="1"/>
           </w:p>
         </w:tc>
         <w:tc>
@@ -9201,7 +9202,7 @@
                 <w:szCs w:val="20"/>
               </w:rPr>
               <w:drawing>
-                <wp:inline distT="0" distB="0" distL="0" distR="0" wp14:anchorId="445CDBA8" wp14:editId="396382FD">
+                <wp:inline distT="0" distB="0" distL="0" distR="0" wp14:anchorId="2E189749" wp14:editId="0070A6F0">
                   <wp:extent cx="914400" cy="914400"/>
                   <wp:effectExtent l="0" t="0" r="0" b="0"/>
                   <wp:docPr id="1" name="Picture 1" descr="C:\Users\Server 3\Downloads\qr-code.png"/>

</xml_diff>